<commit_message>
Update remove item from cart
</commit_message>
<xml_diff>
--- a/Lab02/answers.docx
+++ b/Lab02/answers.docx
@@ -143,7 +143,7 @@
           <w14:ligatures w14:val="standardContextual"/>
         </w:rPr>
         <w:drawing>
-          <wp:inline distT="0" distB="0" distL="0" distR="0" wp14:anchorId="7658A404" wp14:editId="381AFA6E">
+          <wp:inline distT="0" distB="0" distL="0" distR="0" wp14:anchorId="7658A404" wp14:editId="3369FED0">
             <wp:extent cx="5943600" cy="5679440"/>
             <wp:effectExtent l="0" t="0" r="0" b="0"/>
             <wp:docPr id="1524413620" name="Picture 1" descr="A diagram of a company&#10;&#10;Description automatically generated"/>
@@ -208,7 +208,7 @@
           <w14:ligatures w14:val="standardContextual"/>
         </w:rPr>
         <w:drawing>
-          <wp:inline distT="0" distB="0" distL="0" distR="0" wp14:anchorId="015B0CE0" wp14:editId="60E1237A">
+          <wp:inline distT="0" distB="0" distL="0" distR="0" wp14:anchorId="015B0CE0" wp14:editId="12A3DD35">
             <wp:extent cx="5943600" cy="2950845"/>
             <wp:effectExtent l="0" t="0" r="0" b="1905"/>
             <wp:docPr id="1915286213" name="Picture 2" descr="A diagram of a computer&#10;&#10;Description automatically generated"/>
@@ -259,6 +259,9 @@
     <w:p/>
     <w:p>
       <w:r>
+        <w:rPr>
+          <w:noProof/>
+        </w:rPr>
         <w:drawing>
           <wp:inline distT="0" distB="0" distL="0" distR="0" wp14:anchorId="5F4B686F" wp14:editId="45B1945A">
             <wp:extent cx="5943600" cy="3550920"/>
@@ -320,6 +323,9 @@
     <w:p/>
     <w:p>
       <w:r>
+        <w:rPr>
+          <w:noProof/>
+        </w:rPr>
         <w:drawing>
           <wp:inline distT="0" distB="0" distL="0" distR="0" wp14:anchorId="04DC7C89" wp14:editId="5E0CD724">
             <wp:extent cx="5943600" cy="1944370"/>
@@ -365,6 +371,9 @@
     </w:p>
     <w:p>
       <w:r>
+        <w:rPr>
+          <w:noProof/>
+        </w:rPr>
         <w:drawing>
           <wp:inline distT="0" distB="0" distL="0" distR="0" wp14:anchorId="40DB0A19" wp14:editId="2A386E9F">
             <wp:extent cx="5322865" cy="4692765"/>
@@ -421,6 +430,9 @@
     <w:p/>
     <w:p>
       <w:r>
+        <w:rPr>
+          <w:noProof/>
+        </w:rPr>
         <w:drawing>
           <wp:inline distT="0" distB="0" distL="0" distR="0" wp14:anchorId="0FAF1E48" wp14:editId="2D307369">
             <wp:extent cx="5316486" cy="3819236"/>
@@ -466,6 +478,9 @@
     </w:p>
     <w:p>
       <w:r>
+        <w:rPr>
+          <w:noProof/>
+        </w:rPr>
         <w:drawing>
           <wp:inline distT="0" distB="0" distL="0" distR="0" wp14:anchorId="1940555B" wp14:editId="32B2C31D">
             <wp:extent cx="5635297" cy="3671974"/>
@@ -512,6 +527,9 @@
     <w:p/>
     <w:p>
       <w:r>
+        <w:rPr>
+          <w:noProof/>
+        </w:rPr>
         <w:drawing>
           <wp:inline distT="0" distB="0" distL="0" distR="0" wp14:anchorId="2D5C2F47" wp14:editId="0DDAC243">
             <wp:extent cx="5943600" cy="3642995"/>
@@ -552,13 +570,61 @@
     <w:p/>
     <w:p>
       <w:r>
+        <w:t>Remove DVD to cart:</w:t>
+      </w:r>
+    </w:p>
+    <w:p>
+      <w:r>
+        <w:drawing>
+          <wp:inline distT="0" distB="0" distL="0" distR="0" wp14:anchorId="68DEAC5B" wp14:editId="3760AB99">
+            <wp:extent cx="5100524" cy="3646112"/>
+            <wp:effectExtent l="0" t="0" r="5080" b="0"/>
+            <wp:docPr id="86336188" name="Picture 1" descr="A screen shot of a computer&#10;&#10;Description automatically generated"/>
+            <wp:cNvGraphicFramePr>
+              <a:graphicFrameLocks xmlns:a="http://schemas.openxmlformats.org/drawingml/2006/main" noChangeAspect="1"/>
+            </wp:cNvGraphicFramePr>
+            <a:graphic xmlns:a="http://schemas.openxmlformats.org/drawingml/2006/main">
+              <a:graphicData uri="http://schemas.openxmlformats.org/drawingml/2006/picture">
+                <pic:pic xmlns:pic="http://schemas.openxmlformats.org/drawingml/2006/picture">
+                  <pic:nvPicPr>
+                    <pic:cNvPr id="86336188" name="Picture 1" descr="A screen shot of a computer&#10;&#10;Description automatically generated"/>
+                    <pic:cNvPicPr/>
+                  </pic:nvPicPr>
+                  <pic:blipFill>
+                    <a:blip r:embed="rId12"/>
+                    <a:stretch>
+                      <a:fillRect/>
+                    </a:stretch>
+                  </pic:blipFill>
+                  <pic:spPr>
+                    <a:xfrm>
+                      <a:off x="0" y="0"/>
+                      <a:ext cx="5105635" cy="3649766"/>
+                    </a:xfrm>
+                    <a:prstGeom prst="rect">
+                      <a:avLst/>
+                    </a:prstGeom>
+                  </pic:spPr>
+                </pic:pic>
+              </a:graphicData>
+            </a:graphic>
+          </wp:inline>
+        </w:drawing>
+      </w:r>
+    </w:p>
+    <w:p/>
+    <w:p>
+      <w:r>
+        <w:lastRenderedPageBreak/>
         <w:t>Place order:</w:t>
       </w:r>
     </w:p>
     <w:p/>
     <w:p>
       <w:r>
-        <w:lastRenderedPageBreak/>
+        <w:rPr>
+          <w:noProof/>
+        </w:rPr>
         <w:drawing>
           <wp:inline distT="0" distB="0" distL="0" distR="0" wp14:anchorId="16E1EF87" wp14:editId="1E98A43B">
             <wp:extent cx="5943600" cy="4556760"/>
@@ -575,7 +641,7 @@
                     <pic:cNvPicPr/>
                   </pic:nvPicPr>
                   <pic:blipFill>
-                    <a:blip r:embed="rId12"/>
+                    <a:blip r:embed="rId13"/>
                     <a:stretch>
                       <a:fillRect/>
                     </a:stretch>

</xml_diff>